<commit_message>
Maybe this will work
</commit_message>
<xml_diff>
--- a/Docs/Outline stuff/Overview.docx
+++ b/Docs/Outline stuff/Overview.docx
@@ -10,83 +10,107 @@
           <w:szCs w:val="28"/>
         </w:rPr>
       </w:pPr>
+      <w:r>
+        <w:rPr>
+          <w:sz w:val="28"/>
+          <w:szCs w:val="28"/>
+        </w:rPr>
+        <w:t>Overview</w:t>
+      </w:r>
+    </w:p>
+    <w:p>
+      <w:pPr>
+        <w:rPr>
+          <w:sz w:val="28"/>
+          <w:szCs w:val="28"/>
+        </w:rPr>
+      </w:pPr>
+      <w:r>
+        <w:rPr>
+          <w:sz w:val="28"/>
+          <w:szCs w:val="28"/>
+        </w:rPr>
+        <w:t>SCENE 1</w:t>
+      </w:r>
+      <w:r>
+        <w:rPr>
+          <w:sz w:val="28"/>
+          <w:szCs w:val="28"/>
+        </w:rPr>
+        <w:t xml:space="preserve">     (est. time 5 minutes)</w:t>
+      </w:r>
+    </w:p>
+    <w:p>
+      <w:r>
+        <w:t>Game starts on November 2, 1824 (</w:t>
+      </w:r>
+      <w:proofErr w:type="gramStart"/>
+      <w:r>
+        <w:t>election day</w:t>
+      </w:r>
+      <w:proofErr w:type="gramEnd"/>
+      <w:r>
+        <w:t xml:space="preserve">) at the polls in </w:t>
+      </w:r>
+      <w:r>
+        <w:t>Tennessee, which saw the most political action, and was Jackson’s hometown.</w:t>
+      </w:r>
+    </w:p>
+    <w:p>
+      <w:r>
+        <w:t>Student</w:t>
+      </w:r>
+      <w:r>
+        <w:t xml:space="preserve"> answers a short oral ques</w:t>
+      </w:r>
+      <w:r>
+        <w:t>tionnaire to create a character</w:t>
+      </w:r>
+    </w:p>
+    <w:p>
+      <w:r>
+        <w:t xml:space="preserve"> </w:t>
+      </w:r>
+      <w:r>
+        <w:t xml:space="preserve">Student is </w:t>
+      </w:r>
+      <w:r>
+        <w:t>given a short bio of Jackson, Clay, Adams, and Crawford, and finally votes (this has no effect on Adams’ victory).</w:t>
+      </w:r>
+    </w:p>
+    <w:p>
+      <w:r>
+        <w:t xml:space="preserve">After voting, </w:t>
+      </w:r>
+      <w:r>
+        <w:t>4</w:t>
+      </w:r>
+      <w:r>
+        <w:t xml:space="preserve"> </w:t>
+      </w:r>
+      <w:r>
+        <w:t xml:space="preserve">months </w:t>
+      </w:r>
+      <w:r>
+        <w:t xml:space="preserve">will pass and the </w:t>
+      </w:r>
+      <w:r>
+        <w:t>student</w:t>
+      </w:r>
+      <w:r>
+        <w:t xml:space="preserve"> will move onto scene 2</w:t>
+      </w:r>
+      <w:r>
+        <w:t xml:space="preserve"> (tavern if appropriate, market wo</w:t>
+      </w:r>
+      <w:r>
+        <w:t>uld be second choice best choice, but a location to develop social interaction would be nice)</w:t>
+      </w:r>
+    </w:p>
+    <w:p>
       <w:bookmarkStart w:id="0" w:name="_GoBack"/>
       <w:bookmarkEnd w:id="0"/>
-      <w:r>
-        <w:rPr>
-          <w:sz w:val="28"/>
-          <w:szCs w:val="28"/>
-        </w:rPr>
-        <w:t>Overview</w:t>
-      </w:r>
-    </w:p>
-    <w:p>
-      <w:pPr>
-        <w:rPr>
-          <w:sz w:val="28"/>
-          <w:szCs w:val="28"/>
-        </w:rPr>
-      </w:pPr>
-      <w:r>
-        <w:rPr>
-          <w:sz w:val="28"/>
-          <w:szCs w:val="28"/>
-        </w:rPr>
-        <w:t>SCENE 1</w:t>
-      </w:r>
-      <w:r>
-        <w:rPr>
-          <w:sz w:val="28"/>
-          <w:szCs w:val="28"/>
-        </w:rPr>
-        <w:t xml:space="preserve">     (est. time 5 minutes)</w:t>
-      </w:r>
-    </w:p>
-    <w:p>
-      <w:r>
-        <w:t>Game starts on November 2, 1824 (</w:t>
-      </w:r>
-      <w:proofErr w:type="gramStart"/>
-      <w:r>
-        <w:t>election day</w:t>
-      </w:r>
-      <w:proofErr w:type="gramEnd"/>
-      <w:r>
-        <w:t xml:space="preserve">) at the polls in </w:t>
-      </w:r>
-      <w:r>
-        <w:t>either New York, the state that saw the most development and change between 1824-28</w:t>
-      </w:r>
-    </w:p>
-    <w:p>
-      <w:r>
-        <w:t>Player answers a short oral questionnaire to create a character, is given a short bio of Jackson, Clay, Adams, and Crawford, and finally votes (this has no effect on Adams’ victory).</w:t>
-      </w:r>
-    </w:p>
-    <w:p>
-      <w:r>
-        <w:t xml:space="preserve">After voting, </w:t>
-      </w:r>
-      <w:r>
-        <w:t>4</w:t>
-      </w:r>
-      <w:r>
-        <w:t xml:space="preserve"> </w:t>
-      </w:r>
-      <w:r>
-        <w:t xml:space="preserve">months </w:t>
-      </w:r>
-      <w:r>
-        <w:t>will pass and the player will move onto scene 2</w:t>
-      </w:r>
-      <w:r>
-        <w:t xml:space="preserve"> (tavern if appropriate, market wo</w:t>
-      </w:r>
-      <w:r>
-        <w:t>uld be second choice best choice, but a location to develop social interaction would be nice)</w:t>
-      </w:r>
-    </w:p>
-    <w:p/>
+    </w:p>
     <w:p>
       <w:pPr>
         <w:rPr>
@@ -277,13 +301,15 @@
         </w:numPr>
       </w:pPr>
       <w:r>
-        <w:t xml:space="preserve">This scene would take place in 1826, midway until the next election. The amount of people in the background and the amount that the player could interact with should multiply. This would increase the difficulty, but character clues such as political party banners and character traits could help narrow down searches. Ex. “Go see if you can find a common farmer that supports Adams and see what he has to say about </w:t>
-      </w:r>
-      <w:proofErr w:type="spellStart"/>
-      <w:r>
-        <w:t>sufferage</w:t>
-      </w:r>
-      <w:proofErr w:type="spellEnd"/>
+        <w:t xml:space="preserve">This scene would take place in 1826, midway until the next election. The amount of people in the background and the amount that the player could interact with should multiply. This would increase the difficulty, but character clues such as political party banners and character traits could help narrow </w:t>
+      </w:r>
+      <w:r>
+        <w:lastRenderedPageBreak/>
+        <w:t xml:space="preserve">down searches. Ex. “Go see if you can find a common farmer that supports Adams and see what he has to say about </w:t>
+      </w:r>
+      <w:r>
+        <w:t>suffrage</w:t>
+      </w:r>
       <w:r>
         <w:t>.”</w:t>
       </w:r>

</xml_diff>